<commit_message>
Done with project. Need to update report and submit
</commit_message>
<xml_diff>
--- a/hw5/question2.hhabeeb2.docx
+++ b/hw5/question2.hhabeeb2.docx
@@ -12,7 +12,15 @@
     </w:p>
     <w:p>
       <w:r>
-        <w:t>The trapezoid method simply adds backward and forward euler to get:</w:t>
+        <w:t xml:space="preserve">The trapezoid method simply adds backward and forward </w:t>
+      </w:r>
+      <w:proofErr w:type="spellStart"/>
+      <w:r>
+        <w:t>euler</w:t>
+      </w:r>
+      <w:proofErr w:type="spellEnd"/>
+      <w:r>
+        <w:t xml:space="preserve"> to get:</w:t>
       </w:r>
     </w:p>
     <w:p>
@@ -523,6 +531,11 @@
       </m:oMathPara>
     </w:p>
     <w:p>
+      <w:pPr>
+        <w:rPr>
+          <w:rFonts w:eastAsiaTheme="minorEastAsia"/>
+        </w:rPr>
+      </w:pPr>
       <w:r>
         <w:rPr>
           <w:rFonts w:eastAsiaTheme="minorEastAsia"/>
@@ -662,13 +675,7 @@
               <w:rPr>
                 <w:rFonts w:ascii="Cambria Math" w:eastAsiaTheme="minorEastAsia" w:hAnsi="Cambria Math"/>
               </w:rPr>
-              <m:t>1</m:t>
-            </m:r>
-            <m:r>
-              <w:rPr>
-                <w:rFonts w:ascii="Cambria Math" w:eastAsiaTheme="minorEastAsia" w:hAnsi="Cambria Math"/>
-              </w:rPr>
-              <m:t>-</m:t>
+              <m:t>1-</m:t>
             </m:r>
             <m:f>
               <m:fPr>
@@ -793,8 +800,221 @@
         <w:rPr>
           <w:rFonts w:eastAsiaTheme="minorEastAsia"/>
         </w:rPr>
-        <w:t xml:space="preserve"> This can be seen easily using the L’Hospital rule.</w:t>
+        <w:t xml:space="preserve"> This can be seen easily using the </w:t>
       </w:r>
+      <w:proofErr w:type="spellStart"/>
+      <w:r>
+        <w:rPr>
+          <w:rFonts w:eastAsiaTheme="minorEastAsia"/>
+        </w:rPr>
+        <w:t>L’Hospital</w:t>
+      </w:r>
+      <w:proofErr w:type="spellEnd"/>
+      <w:r>
+        <w:rPr>
+          <w:rFonts w:eastAsiaTheme="minorEastAsia"/>
+        </w:rPr>
+        <w:t xml:space="preserve"> rule.</w:t>
+      </w:r>
+    </w:p>
+    <w:p>
+      <w:r>
+        <w:rPr>
+          <w:rFonts w:eastAsiaTheme="minorEastAsia"/>
+        </w:rPr>
+        <w:t xml:space="preserve">The analytical growth factor is </w:t>
+      </w:r>
+      <m:oMath>
+        <m:f>
+          <m:fPr>
+            <m:ctrlPr>
+              <w:rPr>
+                <w:rFonts w:ascii="Cambria Math" w:eastAsiaTheme="minorEastAsia" w:hAnsi="Cambria Math"/>
+                <w:i/>
+              </w:rPr>
+            </m:ctrlPr>
+          </m:fPr>
+          <m:num>
+            <m:sSup>
+              <m:sSupPr>
+                <m:ctrlPr>
+                  <w:rPr>
+                    <w:rFonts w:ascii="Cambria Math" w:eastAsiaTheme="minorEastAsia" w:hAnsi="Cambria Math"/>
+                    <w:i/>
+                  </w:rPr>
+                </m:ctrlPr>
+              </m:sSupPr>
+              <m:e>
+                <m:r>
+                  <w:rPr>
+                    <w:rFonts w:ascii="Cambria Math" w:eastAsiaTheme="minorEastAsia" w:hAnsi="Cambria Math"/>
+                  </w:rPr>
+                  <m:t>e</m:t>
+                </m:r>
+              </m:e>
+              <m:sup>
+                <m:r>
+                  <w:rPr>
+                    <w:rFonts w:ascii="Cambria Math" w:eastAsiaTheme="minorEastAsia" w:hAnsi="Cambria Math"/>
+                  </w:rPr>
+                  <m:t>λ</m:t>
+                </m:r>
+                <m:d>
+                  <m:dPr>
+                    <m:ctrlPr>
+                      <w:rPr>
+                        <w:rFonts w:ascii="Cambria Math" w:eastAsiaTheme="minorEastAsia" w:hAnsi="Cambria Math"/>
+                        <w:i/>
+                      </w:rPr>
+                    </m:ctrlPr>
+                  </m:dPr>
+                  <m:e>
+                    <m:r>
+                      <w:rPr>
+                        <w:rFonts w:ascii="Cambria Math" w:eastAsiaTheme="minorEastAsia" w:hAnsi="Cambria Math"/>
+                      </w:rPr>
+                      <m:t>t+</m:t>
+                    </m:r>
+                    <m:r>
+                      <m:rPr>
+                        <m:sty m:val="p"/>
+                      </m:rPr>
+                      <w:rPr>
+                        <w:rFonts w:ascii="Cambria Math" w:eastAsiaTheme="minorEastAsia" w:hAnsi="Cambria Math"/>
+                      </w:rPr>
+                      <m:t>Δ</m:t>
+                    </m:r>
+                    <m:r>
+                      <w:rPr>
+                        <w:rFonts w:ascii="Cambria Math" w:eastAsiaTheme="minorEastAsia" w:hAnsi="Cambria Math"/>
+                      </w:rPr>
+                      <m:t>t</m:t>
+                    </m:r>
+                  </m:e>
+                </m:d>
+              </m:sup>
+            </m:sSup>
+          </m:num>
+          <m:den>
+            <m:sSup>
+              <m:sSupPr>
+                <m:ctrlPr>
+                  <w:rPr>
+                    <w:rFonts w:ascii="Cambria Math" w:eastAsiaTheme="minorEastAsia" w:hAnsi="Cambria Math"/>
+                    <w:i/>
+                  </w:rPr>
+                </m:ctrlPr>
+              </m:sSupPr>
+              <m:e>
+                <m:r>
+                  <w:rPr>
+                    <w:rFonts w:ascii="Cambria Math" w:eastAsiaTheme="minorEastAsia" w:hAnsi="Cambria Math"/>
+                  </w:rPr>
+                  <m:t>e</m:t>
+                </m:r>
+              </m:e>
+              <m:sup>
+                <m:r>
+                  <w:rPr>
+                    <w:rFonts w:ascii="Cambria Math" w:eastAsiaTheme="minorEastAsia" w:hAnsi="Cambria Math"/>
+                  </w:rPr>
+                  <m:t>λt</m:t>
+                </m:r>
+              </m:sup>
+            </m:sSup>
+          </m:den>
+        </m:f>
+        <m:r>
+          <w:rPr>
+            <w:rFonts w:ascii="Cambria Math" w:eastAsiaTheme="minorEastAsia" w:hAnsi="Cambria Math"/>
+          </w:rPr>
+          <m:t>=</m:t>
+        </m:r>
+        <m:sSup>
+          <m:sSupPr>
+            <m:ctrlPr>
+              <w:rPr>
+                <w:rFonts w:ascii="Cambria Math" w:eastAsiaTheme="minorEastAsia" w:hAnsi="Cambria Math"/>
+                <w:i/>
+              </w:rPr>
+            </m:ctrlPr>
+          </m:sSupPr>
+          <m:e>
+            <m:r>
+              <w:rPr>
+                <w:rFonts w:ascii="Cambria Math" w:eastAsiaTheme="minorEastAsia" w:hAnsi="Cambria Math"/>
+              </w:rPr>
+              <m:t>e</m:t>
+            </m:r>
+          </m:e>
+          <m:sup>
+            <m:r>
+              <w:rPr>
+                <w:rFonts w:ascii="Cambria Math" w:eastAsiaTheme="minorEastAsia" w:hAnsi="Cambria Math"/>
+              </w:rPr>
+              <m:t>λ</m:t>
+            </m:r>
+            <m:r>
+              <m:rPr>
+                <m:sty m:val="p"/>
+              </m:rPr>
+              <w:rPr>
+                <w:rFonts w:ascii="Cambria Math" w:eastAsiaTheme="minorEastAsia" w:hAnsi="Cambria Math"/>
+              </w:rPr>
+              <m:t>Δ</m:t>
+            </m:r>
+            <m:r>
+              <w:rPr>
+                <w:rFonts w:ascii="Cambria Math" w:eastAsiaTheme="minorEastAsia" w:hAnsi="Cambria Math"/>
+              </w:rPr>
+              <m:t>t</m:t>
+            </m:r>
+          </m:sup>
+        </m:sSup>
+      </m:oMath>
+      <w:r>
+        <w:rPr>
+          <w:rFonts w:eastAsiaTheme="minorEastAsia"/>
+        </w:rPr>
+        <w:t xml:space="preserve"> which goes to </w:t>
+      </w:r>
+      <m:oMath>
+        <m:r>
+          <w:rPr>
+            <w:rFonts w:ascii="Cambria Math" w:eastAsiaTheme="minorEastAsia" w:hAnsi="Cambria Math"/>
+          </w:rPr>
+          <m:t>0</m:t>
+        </m:r>
+      </m:oMath>
+      <w:r>
+        <w:rPr>
+          <w:rFonts w:eastAsiaTheme="minorEastAsia"/>
+        </w:rPr>
+        <w:t xml:space="preserve"> as </w:t>
+      </w:r>
+      <m:oMath>
+        <m:r>
+          <w:rPr>
+            <w:rFonts w:ascii="Cambria Math" w:eastAsiaTheme="minorEastAsia" w:hAnsi="Cambria Math"/>
+          </w:rPr>
+          <m:t>λ</m:t>
+        </m:r>
+        <m:r>
+          <m:rPr>
+            <m:sty m:val="p"/>
+          </m:rPr>
+          <w:rPr>
+            <w:rFonts w:ascii="Cambria Math" w:eastAsiaTheme="minorEastAsia" w:hAnsi="Cambria Math"/>
+          </w:rPr>
+          <m:t>Δ</m:t>
+        </m:r>
+        <m:r>
+          <w:rPr>
+            <w:rFonts w:ascii="Cambria Math" w:eastAsiaTheme="minorEastAsia" w:hAnsi="Cambria Math"/>
+          </w:rPr>
+          <m:t>t→0</m:t>
+        </m:r>
+      </m:oMath>
       <w:bookmarkStart w:id="0" w:name="_GoBack"/>
       <w:bookmarkEnd w:id="0"/>
     </w:p>

</xml_diff>